<commit_message>
decision tree calssifier analysis
</commit_message>
<xml_diff>
--- a/project1/ymakram3-analysis.docx
+++ b/project1/ymakram3-analysis.docx
@@ -70,7 +70,10 @@
         <w:t xml:space="preserve">The dataset has 958 instances representing all valid end game configuration of tic tac toe games assuming x played first. Each instance has 9 features representing one tic-tac-toe square. Each feature can be one of {x, o, b} values. The value x means player x has taken the square, value o means player o has taken the square, and value b means </w:t>
       </w:r>
       <w:r>
-        <w:t xml:space="preserve">a blank square. The target label represents win or loose configuration with two possible classes {positive, negative}. The value positive represents a win for x, and value negative represent a loss for x. The class distribution is 65.3% positive and 34.7% negative. This is a slight imbalance that need to be addressed either with sampling, or some </w:t>
+        <w:t xml:space="preserve">a blank square. </w:t>
+      </w:r>
+      <w:r>
+        <w:t xml:space="preserve">The target label represents win or loose configuration with two possible classes {positive, negative}. The value positive represents a win for x, and value negative represent a loss for x. The class distribution is 65.3% positive and 34.7% negative. This is a slight imbalance that need to be addressed either with sampling, or some </w:t>
       </w:r>
       <w:r>
         <w:t>precision-based</w:t>
@@ -168,8 +171,8 @@
         <w:tblLook w:val="04A0" w:firstRow="1" w:lastRow="0" w:firstColumn="1" w:lastColumn="0" w:noHBand="0" w:noVBand="1"/>
       </w:tblPr>
       <w:tblGrid>
-        <w:gridCol w:w="4675"/>
-        <w:gridCol w:w="4675"/>
+        <w:gridCol w:w="2025"/>
+        <w:gridCol w:w="2285"/>
       </w:tblGrid>
       <w:tr>
         <w:tc>
@@ -188,7 +191,6 @@
                 <w:b/>
                 <w:bCs/>
               </w:rPr>
-              <w:lastRenderedPageBreak/>
               <w:t>Class</w:t>
             </w:r>
           </w:p>
@@ -287,6 +289,7 @@
           </w:tcPr>
           <w:p>
             <w:r>
+              <w:lastRenderedPageBreak/>
               <w:t>3</w:t>
             </w:r>
           </w:p>
@@ -511,10 +514,565 @@
         <w:t>Relatively large of number of classes: Interesting to compare the performance of classifying 10 different classes compared to the two classes in the first dataset.</w:t>
       </w:r>
     </w:p>
+    <w:p>
+      <w:pPr>
+        <w:pStyle w:val="Heading1"/>
+      </w:pPr>
+      <w:r>
+        <w:t>Decision Trees</w:t>
+      </w:r>
+    </w:p>
+    <w:p>
+      <w:pPr>
+        <w:pStyle w:val="Heading2"/>
+      </w:pPr>
+      <w:r>
+        <w:t>Tic-tac-toe Dataset</w:t>
+      </w:r>
+    </w:p>
+    <w:p>
+      <w:r>
+        <w:t>The default DecisionTreeClassifier of sickit-learn generated a tree with maximum depth of 12 with no pruning. Performing a grid search across the two algorithms “gini”, and “entropy” where entropy is the information gain showed that “entropy” is performing slightly better on this dataset. It also showed that pruning decreases the performance</w:t>
+      </w:r>
+      <w:r>
+        <w:t>.</w:t>
+      </w:r>
+    </w:p>
+    <w:p>
+      <w:r>
+        <w:t>Figure 1 shows the error rate against number of samples. The training loss is zero suggesting overfitting, while the validation score is increasing suggesting no convergence.</w:t>
+      </w:r>
+      <w:r>
+        <w:t xml:space="preserve"> The learning curve suggests a good validation accuracy at depth of 9, but when tried the test set performed a little bit worse with accuracy of 83.5% vs. 85.4 with no pruning.</w:t>
+      </w:r>
+    </w:p>
+    <w:p>
+      <w:pPr>
+        <w:pStyle w:val="Caption"/>
+        <w:keepNext/>
+      </w:pPr>
+      <w:r>
+        <w:t xml:space="preserve">Figure </w:t>
+      </w:r>
+      <w:fldSimple w:instr=" SEQ Figure \* ARABIC ">
+        <w:r>
+          <w:rPr>
+            <w:noProof/>
+          </w:rPr>
+          <w:t>1</w:t>
+        </w:r>
+      </w:fldSimple>
+      <w:r>
+        <w:t>Learning Curve (no pruning)</w:t>
+      </w:r>
+    </w:p>
+    <w:p>
+      <w:pPr>
+        <w:keepNext/>
+      </w:pPr>
+      <w:r>
+        <w:rPr>
+          <w:noProof/>
+        </w:rPr>
+        <w:drawing>
+          <wp:inline distT="0" distB="0" distL="0" distR="0" wp14:anchorId="167759E8" wp14:editId="1EF7A0C6">
+            <wp:extent cx="2743200" cy="1797057"/>
+            <wp:effectExtent l="0" t="0" r="0" b="0"/>
+            <wp:docPr id="1" name="Picture 1"/>
+            <wp:cNvGraphicFramePr>
+              <a:graphicFrameLocks xmlns:a="http://schemas.openxmlformats.org/drawingml/2006/main" noChangeAspect="1"/>
+            </wp:cNvGraphicFramePr>
+            <a:graphic xmlns:a="http://schemas.openxmlformats.org/drawingml/2006/main">
+              <a:graphicData uri="http://schemas.openxmlformats.org/drawingml/2006/picture">
+                <pic:pic xmlns:pic="http://schemas.openxmlformats.org/drawingml/2006/picture">
+                  <pic:nvPicPr>
+                    <pic:cNvPr id="0" name="Picture 2"/>
+                    <pic:cNvPicPr>
+                      <a:picLocks noChangeAspect="1" noChangeArrowheads="1"/>
+                    </pic:cNvPicPr>
+                  </pic:nvPicPr>
+                  <pic:blipFill>
+                    <a:blip r:embed="rId7">
+                      <a:extLst>
+                        <a:ext uri="{28A0092B-C50C-407E-A947-70E740481C1C}">
+                          <a14:useLocalDpi xmlns:a14="http://schemas.microsoft.com/office/drawing/2010/main" val="0"/>
+                        </a:ext>
+                      </a:extLst>
+                    </a:blip>
+                    <a:srcRect/>
+                    <a:stretch>
+                      <a:fillRect/>
+                    </a:stretch>
+                  </pic:blipFill>
+                  <pic:spPr bwMode="auto">
+                    <a:xfrm>
+                      <a:off x="0" y="0"/>
+                      <a:ext cx="2743200" cy="1797057"/>
+                    </a:xfrm>
+                    <a:prstGeom prst="rect">
+                      <a:avLst/>
+                    </a:prstGeom>
+                    <a:noFill/>
+                  </pic:spPr>
+                </pic:pic>
+              </a:graphicData>
+            </a:graphic>
+          </wp:inline>
+        </w:drawing>
+      </w:r>
+    </w:p>
+    <w:p>
+      <w:pPr>
+        <w:pStyle w:val="Caption"/>
+      </w:pPr>
+      <w:r>
+        <w:t xml:space="preserve">Figure </w:t>
+      </w:r>
+      <w:fldSimple w:instr=" SEQ Figure \* ARABIC ">
+        <w:r>
+          <w:rPr>
+            <w:noProof/>
+          </w:rPr>
+          <w:t>2</w:t>
+        </w:r>
+      </w:fldSimple>
+      <w:r>
+        <w:t xml:space="preserve"> Validation curve (max_depth)</w:t>
+      </w:r>
+      <w:r>
+        <w:rPr>
+          <w:noProof/>
+        </w:rPr>
+        <w:t xml:space="preserve"> </w:t>
+      </w:r>
+      <w:r>
+        <w:rPr>
+          <w:noProof/>
+        </w:rPr>
+        <w:drawing>
+          <wp:inline distT="0" distB="0" distL="0" distR="0" wp14:anchorId="4EBE8436" wp14:editId="00D3D786">
+            <wp:extent cx="2743200" cy="1799455"/>
+            <wp:effectExtent l="0" t="0" r="0" b="0"/>
+            <wp:docPr id="2" name="Picture 2"/>
+            <wp:cNvGraphicFramePr>
+              <a:graphicFrameLocks xmlns:a="http://schemas.openxmlformats.org/drawingml/2006/main" noChangeAspect="1"/>
+            </wp:cNvGraphicFramePr>
+            <a:graphic xmlns:a="http://schemas.openxmlformats.org/drawingml/2006/main">
+              <a:graphicData uri="http://schemas.openxmlformats.org/drawingml/2006/picture">
+                <pic:pic xmlns:pic="http://schemas.openxmlformats.org/drawingml/2006/picture">
+                  <pic:nvPicPr>
+                    <pic:cNvPr id="0" name="Picture 3"/>
+                    <pic:cNvPicPr>
+                      <a:picLocks noChangeAspect="1" noChangeArrowheads="1"/>
+                    </pic:cNvPicPr>
+                  </pic:nvPicPr>
+                  <pic:blipFill>
+                    <a:blip r:embed="rId8">
+                      <a:extLst>
+                        <a:ext uri="{28A0092B-C50C-407E-A947-70E740481C1C}">
+                          <a14:useLocalDpi xmlns:a14="http://schemas.microsoft.com/office/drawing/2010/main" val="0"/>
+                        </a:ext>
+                      </a:extLst>
+                    </a:blip>
+                    <a:srcRect/>
+                    <a:stretch>
+                      <a:fillRect/>
+                    </a:stretch>
+                  </pic:blipFill>
+                  <pic:spPr bwMode="auto">
+                    <a:xfrm>
+                      <a:off x="0" y="0"/>
+                      <a:ext cx="2743200" cy="1799455"/>
+                    </a:xfrm>
+                    <a:prstGeom prst="rect">
+                      <a:avLst/>
+                    </a:prstGeom>
+                    <a:noFill/>
+                  </pic:spPr>
+                </pic:pic>
+              </a:graphicData>
+            </a:graphic>
+          </wp:inline>
+        </w:drawing>
+      </w:r>
+    </w:p>
+    <w:p>
+      <w:pPr>
+        <w:pStyle w:val="Caption"/>
+        <w:keepNext/>
+      </w:pPr>
+      <w:r>
+        <w:t xml:space="preserve">Figure </w:t>
+      </w:r>
+      <w:fldSimple w:instr=" SEQ Figure \* ARABIC ">
+        <w:r>
+          <w:rPr>
+            <w:noProof/>
+          </w:rPr>
+          <w:t>3</w:t>
+        </w:r>
+      </w:fldSimple>
+      <w:r>
+        <w:t xml:space="preserve"> </w:t>
+      </w:r>
+      <w:r>
+        <w:t>Validation curve (min_samples_split)</w:t>
+      </w:r>
+    </w:p>
+    <w:p>
+      <w:r>
+        <w:rPr>
+          <w:noProof/>
+        </w:rPr>
+        <w:drawing>
+          <wp:inline distT="0" distB="0" distL="0" distR="0" wp14:anchorId="4666160D" wp14:editId="59977D55">
+            <wp:extent cx="2743200" cy="1799705"/>
+            <wp:effectExtent l="0" t="0" r="0" b="0"/>
+            <wp:docPr id="3" name="Picture 3"/>
+            <wp:cNvGraphicFramePr>
+              <a:graphicFrameLocks xmlns:a="http://schemas.openxmlformats.org/drawingml/2006/main" noChangeAspect="1"/>
+            </wp:cNvGraphicFramePr>
+            <a:graphic xmlns:a="http://schemas.openxmlformats.org/drawingml/2006/main">
+              <a:graphicData uri="http://schemas.openxmlformats.org/drawingml/2006/picture">
+                <pic:pic xmlns:pic="http://schemas.openxmlformats.org/drawingml/2006/picture">
+                  <pic:nvPicPr>
+                    <pic:cNvPr id="0" name="Picture 4"/>
+                    <pic:cNvPicPr>
+                      <a:picLocks noChangeAspect="1" noChangeArrowheads="1"/>
+                    </pic:cNvPicPr>
+                  </pic:nvPicPr>
+                  <pic:blipFill>
+                    <a:blip r:embed="rId9">
+                      <a:extLst>
+                        <a:ext uri="{28A0092B-C50C-407E-A947-70E740481C1C}">
+                          <a14:useLocalDpi xmlns:a14="http://schemas.microsoft.com/office/drawing/2010/main" val="0"/>
+                        </a:ext>
+                      </a:extLst>
+                    </a:blip>
+                    <a:srcRect/>
+                    <a:stretch>
+                      <a:fillRect/>
+                    </a:stretch>
+                  </pic:blipFill>
+                  <pic:spPr bwMode="auto">
+                    <a:xfrm>
+                      <a:off x="0" y="0"/>
+                      <a:ext cx="2743200" cy="1799705"/>
+                    </a:xfrm>
+                    <a:prstGeom prst="rect">
+                      <a:avLst/>
+                    </a:prstGeom>
+                    <a:noFill/>
+                  </pic:spPr>
+                </pic:pic>
+              </a:graphicData>
+            </a:graphic>
+          </wp:inline>
+        </w:drawing>
+      </w:r>
+    </w:p>
+    <w:p>
+      <w:pPr>
+        <w:pStyle w:val="Heading2"/>
+      </w:pPr>
+      <w:r>
+        <w:t>MNIST Dataset</w:t>
+      </w:r>
+    </w:p>
+    <w:p>
+      <w:r>
+        <w:t xml:space="preserve">The default sickit-learn classifier yielded a tree with depth of 44. With a randomized hyper parameter search </w:t>
+      </w:r>
+      <w:r>
+        <w:t>RandomizedSearchCV</w:t>
+      </w:r>
+      <w:r>
+        <w:t xml:space="preserve"> </w:t>
+      </w:r>
+      <w:r>
+        <w:t xml:space="preserve">on criterion {gini, entropy} and </w:t>
+      </w:r>
+      <w:r>
+        <w:t>a max_depth between {1, 44} recommended a tree with depth 22</w:t>
+      </w:r>
+      <w:r>
+        <w:t>.</w:t>
+      </w:r>
+    </w:p>
+    <w:p>
+      <w:r>
+        <w:t xml:space="preserve">The validation curve shows convergence at </w:t>
+      </w:r>
+      <w:r>
+        <w:t xml:space="preserve">depth of 12. The tuned learner with entropy </w:t>
+      </w:r>
+      <w:r>
+        <w:lastRenderedPageBreak/>
+        <w:t xml:space="preserve">criterion and depth of 22 yielded 87.5% </w:t>
+      </w:r>
+      <w:r>
+        <w:t xml:space="preserve">prediction </w:t>
+      </w:r>
+      <w:r>
+        <w:t>accuracy.</w:t>
+      </w:r>
+    </w:p>
+    <w:p>
+      <w:pPr>
+        <w:pStyle w:val="Caption"/>
+        <w:keepNext/>
+      </w:pPr>
+      <w:r>
+        <w:t xml:space="preserve">Figure </w:t>
+      </w:r>
+      <w:fldSimple w:instr=" SEQ Figure \* ARABIC ">
+        <w:r>
+          <w:rPr>
+            <w:noProof/>
+          </w:rPr>
+          <w:t>4</w:t>
+        </w:r>
+      </w:fldSimple>
+      <w:r>
+        <w:t xml:space="preserve"> Learning</w:t>
+      </w:r>
+      <w:r>
+        <w:rPr>
+          <w:noProof/>
+        </w:rPr>
+        <w:t xml:space="preserve"> curve (max_depth=22) pruning</w:t>
+      </w:r>
+    </w:p>
+    <w:p>
+      <w:r>
+        <w:rPr>
+          <w:noProof/>
+        </w:rPr>
+        <w:drawing>
+          <wp:inline distT="0" distB="0" distL="0" distR="0" wp14:anchorId="5A1376DE" wp14:editId="04C455EE">
+            <wp:extent cx="2743200" cy="1830705"/>
+            <wp:effectExtent l="0" t="0" r="0" b="0"/>
+            <wp:docPr id="4" name="Picture 4"/>
+            <wp:cNvGraphicFramePr>
+              <a:graphicFrameLocks xmlns:a="http://schemas.openxmlformats.org/drawingml/2006/main" noChangeAspect="1"/>
+            </wp:cNvGraphicFramePr>
+            <a:graphic xmlns:a="http://schemas.openxmlformats.org/drawingml/2006/main">
+              <a:graphicData uri="http://schemas.openxmlformats.org/drawingml/2006/picture">
+                <pic:pic xmlns:pic="http://schemas.openxmlformats.org/drawingml/2006/picture">
+                  <pic:nvPicPr>
+                    <pic:cNvPr id="0" name="Picture 4"/>
+                    <pic:cNvPicPr>
+                      <a:picLocks noChangeAspect="1" noChangeArrowheads="1"/>
+                    </pic:cNvPicPr>
+                  </pic:nvPicPr>
+                  <pic:blipFill>
+                    <a:blip r:embed="rId10">
+                      <a:extLst>
+                        <a:ext uri="{28A0092B-C50C-407E-A947-70E740481C1C}">
+                          <a14:useLocalDpi xmlns:a14="http://schemas.microsoft.com/office/drawing/2010/main" val="0"/>
+                        </a:ext>
+                      </a:extLst>
+                    </a:blip>
+                    <a:srcRect/>
+                    <a:stretch>
+                      <a:fillRect/>
+                    </a:stretch>
+                  </pic:blipFill>
+                  <pic:spPr bwMode="auto">
+                    <a:xfrm>
+                      <a:off x="0" y="0"/>
+                      <a:ext cx="2743200" cy="1830705"/>
+                    </a:xfrm>
+                    <a:prstGeom prst="rect">
+                      <a:avLst/>
+                    </a:prstGeom>
+                    <a:noFill/>
+                    <a:ln>
+                      <a:noFill/>
+                    </a:ln>
+                  </pic:spPr>
+                </pic:pic>
+              </a:graphicData>
+            </a:graphic>
+          </wp:inline>
+        </w:drawing>
+      </w:r>
+    </w:p>
+    <w:p>
+      <w:pPr>
+        <w:pStyle w:val="Caption"/>
+        <w:keepNext/>
+      </w:pPr>
+      <w:r>
+        <w:t xml:space="preserve">Figure </w:t>
+      </w:r>
+      <w:fldSimple w:instr=" SEQ Figure \* ARABIC ">
+        <w:r>
+          <w:rPr>
+            <w:noProof/>
+          </w:rPr>
+          <w:t>5</w:t>
+        </w:r>
+      </w:fldSimple>
+      <w:r>
+        <w:t xml:space="preserve"> Validation curve (max depth)</w:t>
+      </w:r>
+    </w:p>
+    <w:p>
+      <w:r>
+        <w:rPr>
+          <w:noProof/>
+        </w:rPr>
+        <w:drawing>
+          <wp:inline distT="0" distB="0" distL="0" distR="0" wp14:anchorId="784162D5" wp14:editId="069B57EA">
+            <wp:extent cx="2743200" cy="1812290"/>
+            <wp:effectExtent l="0" t="0" r="0" b="0"/>
+            <wp:docPr id="5" name="Picture 5"/>
+            <wp:cNvGraphicFramePr>
+              <a:graphicFrameLocks xmlns:a="http://schemas.openxmlformats.org/drawingml/2006/main" noChangeAspect="1"/>
+            </wp:cNvGraphicFramePr>
+            <a:graphic xmlns:a="http://schemas.openxmlformats.org/drawingml/2006/main">
+              <a:graphicData uri="http://schemas.openxmlformats.org/drawingml/2006/picture">
+                <pic:pic xmlns:pic="http://schemas.openxmlformats.org/drawingml/2006/picture">
+                  <pic:nvPicPr>
+                    <pic:cNvPr id="0" name="Picture 6"/>
+                    <pic:cNvPicPr>
+                      <a:picLocks noChangeAspect="1" noChangeArrowheads="1"/>
+                    </pic:cNvPicPr>
+                  </pic:nvPicPr>
+                  <pic:blipFill>
+                    <a:blip r:embed="rId11">
+                      <a:extLst>
+                        <a:ext uri="{28A0092B-C50C-407E-A947-70E740481C1C}">
+                          <a14:useLocalDpi xmlns:a14="http://schemas.microsoft.com/office/drawing/2010/main" val="0"/>
+                        </a:ext>
+                      </a:extLst>
+                    </a:blip>
+                    <a:srcRect/>
+                    <a:stretch>
+                      <a:fillRect/>
+                    </a:stretch>
+                  </pic:blipFill>
+                  <pic:spPr bwMode="auto">
+                    <a:xfrm>
+                      <a:off x="0" y="0"/>
+                      <a:ext cx="2743200" cy="1812290"/>
+                    </a:xfrm>
+                    <a:prstGeom prst="rect">
+                      <a:avLst/>
+                    </a:prstGeom>
+                    <a:noFill/>
+                    <a:ln>
+                      <a:noFill/>
+                    </a:ln>
+                  </pic:spPr>
+                </pic:pic>
+              </a:graphicData>
+            </a:graphic>
+          </wp:inline>
+        </w:drawing>
+      </w:r>
+    </w:p>
+    <w:p>
+      <w:pPr>
+        <w:pStyle w:val="Caption"/>
+        <w:keepNext/>
+      </w:pPr>
+      <w:r>
+        <w:t xml:space="preserve">Figure </w:t>
+      </w:r>
+      <w:fldSimple w:instr=" SEQ Figure \* ARABIC ">
+        <w:r>
+          <w:rPr>
+            <w:noProof/>
+          </w:rPr>
+          <w:t>6</w:t>
+        </w:r>
+      </w:fldSimple>
+      <w:r>
+        <w:t xml:space="preserve"> Validation curve (min samples split)</w:t>
+      </w:r>
+    </w:p>
+    <w:p>
+      <w:r>
+        <w:rPr>
+          <w:noProof/>
+        </w:rPr>
+        <w:drawing>
+          <wp:inline distT="0" distB="0" distL="0" distR="0" wp14:anchorId="667877A1" wp14:editId="026660DF">
+            <wp:extent cx="2743200" cy="1801495"/>
+            <wp:effectExtent l="0" t="0" r="0" b="8255"/>
+            <wp:docPr id="6" name="Picture 6"/>
+            <wp:cNvGraphicFramePr>
+              <a:graphicFrameLocks xmlns:a="http://schemas.openxmlformats.org/drawingml/2006/main" noChangeAspect="1"/>
+            </wp:cNvGraphicFramePr>
+            <a:graphic xmlns:a="http://schemas.openxmlformats.org/drawingml/2006/main">
+              <a:graphicData uri="http://schemas.openxmlformats.org/drawingml/2006/picture">
+                <pic:pic xmlns:pic="http://schemas.openxmlformats.org/drawingml/2006/picture">
+                  <pic:nvPicPr>
+                    <pic:cNvPr id="0" name="Picture 8"/>
+                    <pic:cNvPicPr>
+                      <a:picLocks noChangeAspect="1" noChangeArrowheads="1"/>
+                    </pic:cNvPicPr>
+                  </pic:nvPicPr>
+                  <pic:blipFill>
+                    <a:blip r:embed="rId12">
+                      <a:extLst>
+                        <a:ext uri="{28A0092B-C50C-407E-A947-70E740481C1C}">
+                          <a14:useLocalDpi xmlns:a14="http://schemas.microsoft.com/office/drawing/2010/main" val="0"/>
+                        </a:ext>
+                      </a:extLst>
+                    </a:blip>
+                    <a:srcRect/>
+                    <a:stretch>
+                      <a:fillRect/>
+                    </a:stretch>
+                  </pic:blipFill>
+                  <pic:spPr bwMode="auto">
+                    <a:xfrm>
+                      <a:off x="0" y="0"/>
+                      <a:ext cx="2743200" cy="1801495"/>
+                    </a:xfrm>
+                    <a:prstGeom prst="rect">
+                      <a:avLst/>
+                    </a:prstGeom>
+                    <a:noFill/>
+                    <a:ln>
+                      <a:noFill/>
+                    </a:ln>
+                  </pic:spPr>
+                </pic:pic>
+              </a:graphicData>
+            </a:graphic>
+          </wp:inline>
+        </w:drawing>
+      </w:r>
+    </w:p>
+    <w:p>
+      <w:pPr>
+        <w:pStyle w:val="Heading2"/>
+      </w:pPr>
+      <w:r>
+        <w:t>Analysis</w:t>
+      </w:r>
+    </w:p>
+    <w:p>
+      <w:r>
+        <w:t xml:space="preserve">The decision tree classifier is performing poorly on the tic-tac-toe dataset. This was surprising since the data seems to fit a decision tree, but the classifier was overfitting and generalizing </w:t>
+      </w:r>
+      <w:r>
+        <w:t>poorly. Pruning did not help improve the prediction accuracy.</w:t>
+      </w:r>
+    </w:p>
+    <w:p>
+      <w:r>
+        <w:t>On MNIST dataset, the decision tree classifier seems to overfit as well. Even with pruning the overfitting is starting at lower tree depths and the accuracy seems to converge at 87.5% prediction accuracy.</w:t>
+      </w:r>
+    </w:p>
     <w:sectPr>
       <w:pgSz w:w="12240" w:h="15840"/>
       <w:pgMar w:top="1440" w:right="1440" w:bottom="1440" w:left="1440" w:header="720" w:footer="720" w:gutter="0"/>
-      <w:cols w:space="720"/>
+      <w:cols w:num="2" w:space="720"/>
       <w:docGrid w:linePitch="360"/>
     </w:sectPr>
   </w:body>
@@ -1254,6 +1812,25 @@
       </w:tblBorders>
     </w:tblPr>
   </w:style>
+  <w:style w:type="paragraph" w:styleId="Caption">
+    <w:name w:val="caption"/>
+    <w:basedOn w:val="Normal"/>
+    <w:next w:val="Normal"/>
+    <w:uiPriority w:val="35"/>
+    <w:unhideWhenUsed/>
+    <w:qFormat/>
+    <w:rsid w:val="00EB4544"/>
+    <w:pPr>
+      <w:spacing w:after="200" w:line="240" w:lineRule="auto"/>
+    </w:pPr>
+    <w:rPr>
+      <w:i/>
+      <w:iCs/>
+      <w:color w:val="44546A" w:themeColor="text2"/>
+      <w:sz w:val="18"/>
+      <w:szCs w:val="18"/>
+    </w:rPr>
+  </w:style>
 </w:styles>
 </file>
 

</xml_diff>